<commit_message>
Adding all projects to repo
</commit_message>
<xml_diff>
--- a/Project2/report.docx
+++ b/Project2/report.docx
@@ -155,25 +155,109 @@
           <w:sz w:val="24"/>
           <w:szCs w:val="24"/>
         </w:rPr>
-        <w:t>Network seems to be running indefinitely, so that’s good.</w:t>
-      </w:r>
-    </w:p>
-    <w:p>
-      <w:pPr>
-        <w:pStyle w:val="PlainText"/>
-        <w:rPr>
-          <w:rFonts w:ascii="Arial" w:hAnsi="Arial" w:cs="Arial"/>
-          <w:sz w:val="24"/>
-          <w:szCs w:val="24"/>
-        </w:rPr>
-      </w:pPr>
-      <w:r>
-        <w:rPr>
-          <w:rFonts w:ascii="Arial" w:hAnsi="Arial" w:cs="Arial"/>
-          <w:sz w:val="24"/>
-          <w:szCs w:val="24"/>
-        </w:rPr>
-        <w:t>Most packets have no issues across networks, but I do occasionally get this issue:</w:t>
+        <w:t>Project ended up working perfectly, as far as I can tell!</w:t>
+      </w:r>
+    </w:p>
+    <w:p>
+      <w:pPr>
+        <w:pStyle w:val="PlainText"/>
+        <w:rPr>
+          <w:rFonts w:ascii="Arial" w:hAnsi="Arial" w:cs="Arial"/>
+          <w:sz w:val="24"/>
+          <w:szCs w:val="24"/>
+          <w:u w:val="single"/>
+        </w:rPr>
+      </w:pPr>
+    </w:p>
+    <w:p>
+      <w:pPr>
+        <w:pStyle w:val="PlainText"/>
+        <w:rPr>
+          <w:rFonts w:ascii="Arial" w:hAnsi="Arial" w:cs="Arial"/>
+          <w:sz w:val="24"/>
+          <w:szCs w:val="24"/>
+          <w:u w:val="single"/>
+        </w:rPr>
+      </w:pPr>
+      <w:bookmarkStart w:id="0" w:name="_GoBack"/>
+      <w:bookmarkEnd w:id="0"/>
+    </w:p>
+    <w:p>
+      <w:pPr>
+        <w:pStyle w:val="PlainText"/>
+        <w:rPr>
+          <w:rFonts w:ascii="Arial" w:hAnsi="Arial" w:cs="Arial"/>
+          <w:sz w:val="24"/>
+          <w:szCs w:val="24"/>
+          <w:u w:val="single"/>
+        </w:rPr>
+      </w:pPr>
+      <w:r>
+        <w:rPr>
+          <w:rFonts w:ascii="Arial" w:hAnsi="Arial" w:cs="Arial"/>
+          <w:sz w:val="24"/>
+          <w:szCs w:val="24"/>
+          <w:u w:val="single"/>
+        </w:rPr>
+        <w:t>Biggest issue I had:</w:t>
+      </w:r>
+    </w:p>
+    <w:p>
+      <w:pPr>
+        <w:pStyle w:val="PlainText"/>
+        <w:rPr>
+          <w:rFonts w:ascii="Arial" w:hAnsi="Arial" w:cs="Arial"/>
+          <w:sz w:val="24"/>
+          <w:szCs w:val="24"/>
+        </w:rPr>
+      </w:pPr>
+      <w:r>
+        <w:rPr>
+          <w:rFonts w:ascii="Arial" w:hAnsi="Arial" w:cs="Arial"/>
+          <w:sz w:val="24"/>
+          <w:szCs w:val="24"/>
+        </w:rPr>
+        <w:t>After a few hours of fixing pointers with Professor Sventek, I had most</w:t>
+      </w:r>
+      <w:r>
+        <w:rPr>
+          <w:rFonts w:ascii="Arial" w:hAnsi="Arial" w:cs="Arial"/>
+          <w:sz w:val="24"/>
+          <w:szCs w:val="24"/>
+        </w:rPr>
+        <w:t xml:space="preserve"> packets </w:t>
+      </w:r>
+      <w:r>
+        <w:rPr>
+          <w:rFonts w:ascii="Arial" w:hAnsi="Arial" w:cs="Arial"/>
+          <w:sz w:val="24"/>
+          <w:szCs w:val="24"/>
+        </w:rPr>
+        <w:t>going across the network with no issues</w:t>
+      </w:r>
+      <w:r>
+        <w:rPr>
+          <w:rFonts w:ascii="Arial" w:hAnsi="Arial" w:cs="Arial"/>
+          <w:sz w:val="24"/>
+          <w:szCs w:val="24"/>
+        </w:rPr>
+        <w:t xml:space="preserve">, but I </w:t>
+      </w:r>
+      <w:r>
+        <w:rPr>
+          <w:rFonts w:ascii="Arial" w:hAnsi="Arial" w:cs="Arial"/>
+          <w:sz w:val="24"/>
+          <w:szCs w:val="24"/>
+        </w:rPr>
+        <w:t>did</w:t>
+      </w:r>
+      <w:r>
+        <w:rPr>
+          <w:rFonts w:ascii="Arial" w:hAnsi="Arial" w:cs="Arial"/>
+          <w:sz w:val="24"/>
+          <w:szCs w:val="24"/>
+        </w:rPr>
+        <w:t xml:space="preserve"> occasionally get this issue:</w:t>
       </w:r>
     </w:p>
     <w:p>
@@ -208,16 +292,6 @@
     </w:p>
     <w:p>
       <w:pPr>
-        <w:pStyle w:val="PlainText"/>
-        <w:rPr>
-          <w:rFonts w:ascii="Arial" w:hAnsi="Arial" w:cs="Arial"/>
-          <w:sz w:val="24"/>
-          <w:szCs w:val="24"/>
-        </w:rPr>
-      </w:pPr>
-    </w:p>
-    <w:p>
-      <w:pPr>
         <w:rPr>
           <w:rFonts w:ascii="Arial" w:hAnsi="Arial" w:cs="Arial"/>
         </w:rPr>
@@ -228,13 +302,6 @@
         </w:rPr>
         <w:t>The issue occurs only sometimes, and specifically after a packet is received.</w:t>
       </w:r>
-    </w:p>
-    <w:p>
-      <w:pPr>
-        <w:rPr>
-          <w:rFonts w:ascii="Arial" w:hAnsi="Arial" w:cs="Arial"/>
-        </w:rPr>
-      </w:pPr>
     </w:p>
     <w:p>
       <w:pPr>
@@ -245,18 +312,6 @@
           <w:rFonts w:ascii="Arial" w:hAnsi="Arial" w:cs="Arial"/>
         </w:rPr>
       </w:pPr>
-      <w:r>
-        <w:rPr>
-          <w:rFonts w:ascii="Arial" w:hAnsi="Arial" w:cs="Arial"/>
-        </w:rPr>
-        <w:t>The fix likely l</w:t>
-      </w:r>
-      <w:r>
-        <w:rPr>
-          <w:rFonts w:ascii="Arial" w:hAnsi="Arial" w:cs="Arial"/>
-        </w:rPr>
-        <w:t>ies within the receive function.</w:t>
-      </w:r>
     </w:p>
     <w:p>
       <w:pPr>
@@ -271,10 +326,8 @@
         <w:rPr>
           <w:rFonts w:ascii="Arial" w:hAnsi="Arial" w:cs="Arial"/>
         </w:rPr>
-        <w:t>More specifically, after the else clause within the while loop.</w:t>
-      </w:r>
-      <w:bookmarkStart w:id="0" w:name="_GoBack"/>
-      <w:bookmarkEnd w:id="0"/>
+        <w:t xml:space="preserve">The fix lay within the receive_thread function. I had improperly created the else clause. </w:t>
+      </w:r>
     </w:p>
     <w:sectPr>
       <w:pgSz w:w="12240" w:h="15840"/>

</xml_diff>